<commit_message>
Added mail functionality. Fixed bug on buk updates. Minor UI changes.
</commit_message>
<xml_diff>
--- a/public/document_templates/active_employees.docx
+++ b/public/document_templates/active_employees.docx
@@ -172,43 +172,7 @@
           <w:sz w:val="28"/>
           <w:szCs w:val="28"/>
         </w:rPr>
-        <w:t>ulti-</w:t>
-      </w:r>
-      <w:r>
-        <w:rPr>
-          <w:rFonts w:ascii="Calibri" w:hAnsi="Calibri"/>
-          <w:bCs/>
-          <w:sz w:val="28"/>
-          <w:szCs w:val="28"/>
-        </w:rPr>
-        <w:t>P</w:t>
-      </w:r>
-      <w:r>
-        <w:rPr>
-          <w:rFonts w:ascii="Calibri" w:hAnsi="Calibri"/>
-          <w:bCs/>
-          <w:sz w:val="28"/>
-          <w:szCs w:val="28"/>
-        </w:rPr>
-        <w:t xml:space="preserve">urpose </w:t>
-      </w:r>
-      <w:r>
-        <w:rPr>
-          <w:rFonts w:ascii="Calibri" w:hAnsi="Calibri"/>
-          <w:bCs/>
-          <w:sz w:val="28"/>
-          <w:szCs w:val="28"/>
-        </w:rPr>
-        <w:t>C</w:t>
-      </w:r>
-      <w:r>
-        <w:rPr>
-          <w:rFonts w:ascii="Calibri" w:hAnsi="Calibri"/>
-          <w:bCs/>
-          <w:sz w:val="28"/>
-          <w:szCs w:val="28"/>
-        </w:rPr>
-        <w:t>ooperative</w:t>
+        <w:t>PC</w:t>
       </w:r>
       <w:bookmarkStart w:id="0" w:name="_GoBack"/>
       <w:bookmarkEnd w:id="0"/>

</xml_diff>